<commit_message>
read me file and screen shots added
</commit_message>
<xml_diff>
--- a/stock market/requirements.docx
+++ b/stock market/requirements.docx
@@ -1178,17 +1178,15 @@
         <w:spacing w:before="150" w:after="0" w:line="360" w:lineRule="atLeast"/>
         <w:rPr>
           <w:rFonts w:ascii="Roboto" w:eastAsia="Times New Roman" w:hAnsi="Roboto" w:cs="Times New Roman"/>
-          <w:color w:val="2B2B2B"/>
-          <w:kern w:val="0"/>
-          <w:sz w:val="30"/>
-          <w:szCs w:val="30"/>
-          <w14:ligatures w14:val="none"/>
-        </w:rPr>
-      </w:pPr>
-      <w:r>
-        <w:rPr>
-          <w:rFonts w:ascii="Roboto" w:eastAsia="Times New Roman" w:hAnsi="Roboto" w:cs="Times New Roman"/>
-          <w:color w:val="2B2B2B"/>
+          <w:kern w:val="0"/>
+          <w:sz w:val="30"/>
+          <w:szCs w:val="30"/>
+          <w14:ligatures w14:val="none"/>
+        </w:rPr>
+      </w:pPr>
+      <w:r>
+        <w:rPr>
+          <w:rFonts w:ascii="Roboto" w:eastAsia="Times New Roman" w:hAnsi="Roboto" w:cs="Times New Roman"/>
           <w:kern w:val="0"/>
           <w:sz w:val="30"/>
           <w:szCs w:val="30"/>

</xml_diff>